<commit_message>
Refactored rows to tables (missing files)
</commit_message>
<xml_diff>
--- a/tests/stubs/basic_template.docx
+++ b/tests/stubs/basic_template.docx
@@ -17,22 +17,37 @@
     </w:p>
     <w:p>
       <w:r>
-        <w:t>${block_</w:t>
-      </w:r>
+        <w:t>${</w:t>
+      </w:r>
+      <w:proofErr w:type="spellStart"/>
+      <w:r>
+        <w:t>block</w:t>
+      </w:r>
+      <w:proofErr w:type="spellEnd"/>
       <w:r>
         <w:t>_</w:t>
       </w:r>
       <w:r>
+        <w:t>_</w:t>
+      </w:r>
+      <w:proofErr w:type="spellStart"/>
+      <w:r>
         <w:t>customer</w:t>
       </w:r>
+      <w:proofErr w:type="spellEnd"/>
       <w:r>
         <w:t>}</w:t>
       </w:r>
       <w:r>
         <w:br/>
       </w:r>
-      <w:r>
-        <w:t>Customer: ${</w:t>
+      <w:proofErr w:type="spellStart"/>
+      <w:r>
+        <w:t>Customer</w:t>
+      </w:r>
+      <w:proofErr w:type="spellEnd"/>
+      <w:r>
+        <w:t>: ${</w:t>
       </w:r>
       <w:r>
         <w:t>block__</w:t>
@@ -49,12 +64,23 @@
       <w:r>
         <w:br/>
       </w:r>
-      <w:r>
-        <w:t>Address: ${</w:t>
-      </w:r>
-      <w:r>
-        <w:t>block__</w:t>
-      </w:r>
+      <w:proofErr w:type="spellStart"/>
+      <w:r>
+        <w:t>Address</w:t>
+      </w:r>
+      <w:proofErr w:type="spellEnd"/>
+      <w:r>
+        <w:t>: ${</w:t>
+      </w:r>
+      <w:proofErr w:type="spellStart"/>
+      <w:r>
+        <w:t>block</w:t>
+      </w:r>
+      <w:proofErr w:type="spellEnd"/>
+      <w:r>
+        <w:t>__</w:t>
+      </w:r>
+      <w:proofErr w:type="spellStart"/>
       <w:r>
         <w:t>customer</w:t>
       </w:r>
@@ -64,24 +90,30 @@
       <w:r>
         <w:t>address</w:t>
       </w:r>
+      <w:proofErr w:type="spellEnd"/>
       <w:r>
         <w:t>}</w:t>
       </w:r>
       <w:r>
         <w:br/>
-      </w:r>
-      <w:r>
-        <w:t>${/block</w:t>
-      </w:r>
+        <w:t>${/</w:t>
+      </w:r>
+      <w:proofErr w:type="spellStart"/>
+      <w:r>
+        <w:t>block</w:t>
+      </w:r>
+      <w:proofErr w:type="spellEnd"/>
       <w:r>
         <w:t>_</w:t>
       </w:r>
       <w:r>
         <w:t>_</w:t>
       </w:r>
+      <w:proofErr w:type="spellStart"/>
       <w:r>
         <w:t>customer</w:t>
       </w:r>
+      <w:proofErr w:type="spellEnd"/>
       <w:r>
         <w:t>}</w:t>
       </w:r>
@@ -105,7 +137,13 @@
           </w:tcPr>
           <w:p>
             <w:r>
-              <w:t>${row__account.id}</w:t>
+              <w:t>${</w:t>
+            </w:r>
+            <w:r>
+              <w:t>table</w:t>
+            </w:r>
+            <w:r>
+              <w:t>__account.id}</w:t>
             </w:r>
           </w:p>
         </w:tc>
@@ -115,13 +153,13 @@
           </w:tcPr>
           <w:p>
             <w:r>
-              <w:t>${row__account.</w:t>
-            </w:r>
-            <w:r>
-              <w:t>name</w:t>
-            </w:r>
-            <w:r>
-              <w:t>}</w:t>
+              <w:t>${</w:t>
+            </w:r>
+            <w:r>
+              <w:t>table</w:t>
+            </w:r>
+            <w:r>
+              <w:t>__account.name}</w:t>
             </w:r>
           </w:p>
         </w:tc>
@@ -131,11 +169,21 @@
           </w:tcPr>
           <w:p>
             <w:r>
-              <w:t>${row__account.</w:t>
-            </w:r>
-            <w:r>
-              <w:t>number</w:t>
-            </w:r>
+              <w:t>${</w:t>
+            </w:r>
+            <w:proofErr w:type="spellStart"/>
+            <w:r>
+              <w:t>table</w:t>
+            </w:r>
+            <w:proofErr w:type="spellEnd"/>
+            <w:r>
+              <w:t>__</w:t>
+            </w:r>
+            <w:proofErr w:type="spellStart"/>
+            <w:r>
+              <w:t>account.number</w:t>
+            </w:r>
+            <w:proofErr w:type="spellEnd"/>
             <w:r>
               <w:t>}</w:t>
             </w:r>

</xml_diff>